<commit_message>
add: tópicos adicionais do relatorio
</commit_message>
<xml_diff>
--- a/Trabalho1/Relatorio.docx
+++ b/Trabalho1/Relatorio.docx
@@ -159,9 +159,12 @@
           <w:szCs w:val="28"/>
           <w:lang w:val="pt-BR"/>
         </w:rPr>
-        <w:t>Carolina Ferreira</w:t>
-      </w:r>
-      <w:r>
+        <w:t>Carolina Ferreira, Lucca Morelli, Felipe Silva e Mateus Caçabuena</w:t>
+      </w:r>
+    </w:p>
+    <w:p>
+      <w:pPr>
+        <w:jc w:val="center"/>
         <w:rPr>
           <w:rFonts w:ascii="Arial" w:hAnsi="Arial" w:cs="Arial"/>
           <w:b/>
@@ -171,8 +174,7 @@
           <w:szCs w:val="28"/>
           <w:lang w:val="pt-BR"/>
         </w:rPr>
-        <w:t>, Lucca Morelli, Felipe Silva e Mateus Caçabuena</w:t>
-      </w:r>
+      </w:pPr>
     </w:p>
     <w:p>
       <w:pPr>
@@ -190,7 +192,6 @@
     </w:p>
     <w:p>
       <w:pPr>
-        <w:jc w:val="center"/>
         <w:rPr>
           <w:rFonts w:ascii="Arial" w:hAnsi="Arial" w:cs="Arial"/>
           <w:b/>
@@ -217,6 +218,7 @@
     </w:p>
     <w:p>
       <w:pPr>
+        <w:jc w:val="center"/>
         <w:rPr>
           <w:rFonts w:ascii="Arial" w:hAnsi="Arial" w:cs="Arial"/>
           <w:b/>
@@ -241,10 +243,7 @@
           <w:lang w:val="pt-BR"/>
         </w:rPr>
       </w:pPr>
-    </w:p>
-    <w:p>
-      <w:pPr>
-        <w:jc w:val="center"/>
+      <w:r>
         <w:rPr>
           <w:rFonts w:ascii="Arial" w:hAnsi="Arial" w:cs="Arial"/>
           <w:b/>
@@ -254,8 +253,12 @@
           <w:szCs w:val="28"/>
           <w:lang w:val="pt-BR"/>
         </w:rPr>
-      </w:pPr>
-      <w:r>
+        <w:t>Relatório da Criação do Aplicativo SporTinder</w:t>
+      </w:r>
+    </w:p>
+    <w:p>
+      <w:pPr>
+        <w:jc w:val="center"/>
         <w:rPr>
           <w:rFonts w:ascii="Arial" w:hAnsi="Arial" w:cs="Arial"/>
           <w:b/>
@@ -265,9 +268,11 @@
           <w:szCs w:val="28"/>
           <w:lang w:val="pt-BR"/>
         </w:rPr>
-        <w:t xml:space="preserve">Relatório da </w:t>
-      </w:r>
-      <w:r>
+      </w:pPr>
+    </w:p>
+    <w:p>
+      <w:pPr>
+        <w:jc w:val="center"/>
         <w:rPr>
           <w:rFonts w:ascii="Arial" w:hAnsi="Arial" w:cs="Arial"/>
           <w:b/>
@@ -277,8 +282,7 @@
           <w:szCs w:val="28"/>
           <w:lang w:val="pt-BR"/>
         </w:rPr>
-        <w:t>Criação do Aplicativo SporTinder</w:t>
-      </w:r>
+      </w:pPr>
     </w:p>
     <w:p>
       <w:pPr>
@@ -366,7 +370,6 @@
     </w:p>
     <w:p>
       <w:pPr>
-        <w:jc w:val="center"/>
         <w:rPr>
           <w:rFonts w:ascii="Arial" w:hAnsi="Arial" w:cs="Arial"/>
           <w:b/>
@@ -391,9 +394,7 @@
           <w:lang w:val="pt-BR"/>
         </w:rPr>
       </w:pPr>
-    </w:p>
-    <w:p>
-      <w:pPr>
+      <w:r>
         <w:rPr>
           <w:rFonts w:ascii="Arial" w:hAnsi="Arial" w:cs="Arial"/>
           <w:b/>
@@ -403,7 +404,8 @@
           <w:szCs w:val="28"/>
           <w:lang w:val="pt-BR"/>
         </w:rPr>
-      </w:pPr>
+        <w:t>Porto Alegre</w:t>
+      </w:r>
     </w:p>
     <w:p>
       <w:pPr>
@@ -428,7 +430,7 @@
           <w:szCs w:val="28"/>
           <w:lang w:val="pt-BR"/>
         </w:rPr>
-        <w:t>Porto Alegre</w:t>
+        <w:t>2024</w:t>
       </w:r>
     </w:p>
     <w:p>
@@ -454,32 +456,6 @@
           <w:szCs w:val="28"/>
           <w:lang w:val="pt-BR"/>
         </w:rPr>
-        <w:t>2024</w:t>
-      </w:r>
-    </w:p>
-    <w:p>
-      <w:pPr>
-        <w:jc w:val="center"/>
-        <w:rPr>
-          <w:rFonts w:ascii="Arial" w:hAnsi="Arial" w:cs="Arial"/>
-          <w:b/>
-          <w:bCs/>
-          <w:color w:val="000000" w:themeColor="text1"/>
-          <w:sz w:val="28"/>
-          <w:szCs w:val="28"/>
-          <w:lang w:val="pt-BR"/>
-        </w:rPr>
-      </w:pPr>
-      <w:r>
-        <w:rPr>
-          <w:rFonts w:ascii="Arial" w:hAnsi="Arial" w:cs="Arial"/>
-          <w:b/>
-          <w:bCs/>
-          <w:color w:val="000000" w:themeColor="text1"/>
-          <w:sz w:val="28"/>
-          <w:szCs w:val="28"/>
-          <w:lang w:val="pt-BR"/>
-        </w:rPr>
         <w:lastRenderedPageBreak/>
         <w:t>Sumário</w:t>
       </w:r>
@@ -487,8 +463,12 @@
     <w:sdt>
       <w:sdtPr>
         <w:rPr>
-          <w:rFonts w:ascii="Arial" w:hAnsi="Arial" w:cs="Arial"/>
-          <w:color w:val="000000" w:themeColor="text1"/>
+          <w:rFonts w:ascii="Arial" w:eastAsiaTheme="minorHAnsi" w:hAnsi="Arial" w:cs="Arial"/>
+          <w:color w:val="000000" w:themeColor="text1"/>
+          <w:kern w:val="2"/>
+          <w:sz w:val="22"/>
+          <w:szCs w:val="22"/>
+          <w14:ligatures w14:val="standardContextual"/>
         </w:rPr>
         <w:id w:val="-1562784965"/>
         <w:docPartObj>
@@ -498,14 +478,9 @@
       </w:sdtPr>
       <w:sdtEndPr>
         <w:rPr>
-          <w:rFonts w:eastAsiaTheme="minorHAnsi"/>
           <w:b/>
           <w:bCs/>
           <w:noProof/>
-          <w:kern w:val="2"/>
-          <w:sz w:val="22"/>
-          <w:szCs w:val="22"/>
-          <w14:ligatures w14:val="standardContextual"/>
         </w:rPr>
       </w:sdtEndPr>
       <w:sdtContent>
@@ -3092,7 +3067,62 @@
         </w:rPr>
         <w:t xml:space="preserve">Alternativa 1: </w:t>
       </w:r>
-      <w:r>
+      <w:hyperlink r:id="rId6" w:history="1">
+        <w:r>
+          <w:rPr>
+            <w:rStyle w:val="Hyperlink"/>
+            <w:rFonts w:ascii="Arial" w:hAnsi="Arial" w:cs="Arial"/>
+            <w:b/>
+            <w:bCs/>
+            <w:sz w:val="28"/>
+            <w:szCs w:val="28"/>
+            <w:lang w:val="pt-BR"/>
+          </w:rPr>
+          <w:t>Encontro de Torcedores Celestes</w:t>
+        </w:r>
+      </w:hyperlink>
+    </w:p>
+    <w:p>
+      <w:pPr>
+        <w:spacing w:line="360" w:lineRule="auto"/>
+        <w:ind w:firstLine="720"/>
+        <w:jc w:val="both"/>
+        <w:rPr>
+          <w:rFonts w:ascii="Arial" w:hAnsi="Arial" w:cs="Arial"/>
+          <w:color w:val="000000" w:themeColor="text1"/>
+          <w:sz w:val="24"/>
+          <w:szCs w:val="24"/>
+          <w:lang w:val="pt-BR"/>
+        </w:rPr>
+      </w:pPr>
+      <w:r>
+        <w:rPr>
+          <w:rFonts w:ascii="Arial" w:hAnsi="Arial" w:cs="Arial"/>
+          <w:color w:val="000000" w:themeColor="text1"/>
+          <w:sz w:val="24"/>
+          <w:szCs w:val="24"/>
+          <w:lang w:val="pt-BR"/>
+        </w:rPr>
+        <w:t>O projeto Redutos Celestes, foi criado em setembro de 2016 pelos cruzeirenses Michel Saber E Michel Augusto, com o objetivo de reunir os cruzeirenses para assistir aos jogos do Cruzeiro pelas cidades do Brasil e pelo Mundo. Além de assistir aos jogos, o projeto visa a divulgação do Cruzeiro aos moradores das cidades onde os encontros são realizados, conquistando novos torcedores nas cidades fora de Minas Gerais.</w:t>
+      </w:r>
+    </w:p>
+    <w:p>
+      <w:pPr>
+        <w:spacing w:line="360" w:lineRule="auto"/>
+        <w:jc w:val="both"/>
+        <w:rPr>
+          <w:rFonts w:ascii="Arial" w:hAnsi="Arial" w:cs="Arial"/>
+          <w:color w:val="000000" w:themeColor="text1"/>
+          <w:sz w:val="24"/>
+          <w:szCs w:val="24"/>
+          <w:lang w:val="pt-BR"/>
+        </w:rPr>
+      </w:pPr>
+    </w:p>
+    <w:p>
+      <w:pPr>
+        <w:spacing w:line="360" w:lineRule="auto"/>
+        <w:jc w:val="both"/>
         <w:rPr>
           <w:rFonts w:ascii="Arial" w:hAnsi="Arial" w:cs="Arial"/>
           <w:b/>
@@ -3100,9 +3130,9 @@
           <w:color w:val="000000" w:themeColor="text1"/>
           <w:sz w:val="28"/>
           <w:szCs w:val="28"/>
-        </w:rPr>
-        <w:fldChar w:fldCharType="begin"/>
-      </w:r>
+          <w:lang w:val="pt-BR"/>
+        </w:rPr>
+      </w:pPr>
       <w:r>
         <w:rPr>
           <w:rFonts w:ascii="Arial" w:hAnsi="Arial" w:cs="Arial"/>
@@ -3113,77 +3143,22 @@
           <w:szCs w:val="28"/>
           <w:lang w:val="pt-BR"/>
         </w:rPr>
-        <w:instrText>HYPERLINK "https://www.redutoscelestes.com/encontrodetorcedores"</w:instrText>
-      </w:r>
-      <w:r>
-        <w:rPr>
-          <w:rFonts w:ascii="Arial" w:hAnsi="Arial" w:cs="Arial"/>
-          <w:b/>
-          <w:bCs/>
-          <w:color w:val="000000" w:themeColor="text1"/>
-          <w:sz w:val="28"/>
-          <w:szCs w:val="28"/>
-        </w:rPr>
-      </w:r>
-      <w:r>
-        <w:rPr>
-          <w:rFonts w:ascii="Arial" w:hAnsi="Arial" w:cs="Arial"/>
-          <w:b/>
-          <w:bCs/>
-          <w:color w:val="000000" w:themeColor="text1"/>
-          <w:sz w:val="28"/>
-          <w:szCs w:val="28"/>
-        </w:rPr>
-        <w:fldChar w:fldCharType="separate"/>
-      </w:r>
-      <w:r>
-        <w:rPr>
-          <w:rStyle w:val="Hyperlink"/>
-          <w:rFonts w:ascii="Arial" w:hAnsi="Arial" w:cs="Arial"/>
-          <w:b/>
-          <w:bCs/>
-          <w:sz w:val="28"/>
-          <w:szCs w:val="28"/>
-          <w:lang w:val="pt-BR"/>
-        </w:rPr>
-        <w:t>Encontro de Torcedores Celest</w:t>
-      </w:r>
-      <w:r>
-        <w:rPr>
-          <w:rStyle w:val="Hyperlink"/>
-          <w:rFonts w:ascii="Arial" w:hAnsi="Arial" w:cs="Arial"/>
-          <w:b/>
-          <w:bCs/>
-          <w:sz w:val="28"/>
-          <w:szCs w:val="28"/>
-          <w:lang w:val="pt-BR"/>
-        </w:rPr>
-        <w:t>e</w:t>
-      </w:r>
-      <w:r>
-        <w:rPr>
-          <w:rStyle w:val="Hyperlink"/>
-          <w:rFonts w:ascii="Arial" w:hAnsi="Arial" w:cs="Arial"/>
-          <w:b/>
-          <w:bCs/>
-          <w:sz w:val="28"/>
-          <w:szCs w:val="28"/>
-          <w:lang w:val="pt-BR"/>
-        </w:rPr>
-        <w:t>s</w:t>
-      </w:r>
-      <w:r>
-        <w:rPr>
-          <w:rFonts w:ascii="Arial" w:hAnsi="Arial" w:cs="Arial"/>
-          <w:b/>
-          <w:bCs/>
-          <w:color w:val="000000" w:themeColor="text1"/>
-          <w:sz w:val="28"/>
-          <w:szCs w:val="28"/>
-          <w:lang w:val="pt-BR"/>
-        </w:rPr>
-        <w:fldChar w:fldCharType="end"/>
-      </w:r>
+        <w:t xml:space="preserve">Alternativa 2: </w:t>
+      </w:r>
+      <w:hyperlink r:id="rId7" w:history="1">
+        <w:r>
+          <w:rPr>
+            <w:rStyle w:val="Hyperlink"/>
+            <w:rFonts w:ascii="Arial" w:hAnsi="Arial" w:cs="Arial"/>
+            <w:b/>
+            <w:bCs/>
+            <w:sz w:val="28"/>
+            <w:szCs w:val="28"/>
+            <w:lang w:val="pt-BR"/>
+          </w:rPr>
+          <w:t>Meetup</w:t>
+        </w:r>
+      </w:hyperlink>
     </w:p>
     <w:p>
       <w:pPr>
@@ -3206,7 +3181,7 @@
           <w:szCs w:val="24"/>
           <w:lang w:val="pt-BR"/>
         </w:rPr>
-        <w:t>O projeto Redutos Celestes, foi criado em setembro de 2016 pelos cruzeirenses Michel Saber E Michel Augusto, com o objetivo de reunir os cruzeirenses para assistir aos jogos do Cruzeiro pelas cidades do Brasil e pelo Mundo. Além de assistir aos jogos, o projeto visa a divulgação do Cruzeiro aos moradores das cidades onde os encontros são realizados, conquistando novos torcedores nas cidades fora de Minas Gerais.</w:t>
+        <w:t>O Meetup é uma plataforma online que facilita a organização e participação em eventos e encontros presenciais ou virtuais. Criado para conectar pessoas com interesses comuns, o site permite que usuários encontrem ou criem grupos baseados em hobbies, profissões, causas sociais, esportes, e muito mais. O objetivo principal do Meetup é ajudar as pessoas a formar comunidades e criar conexões significativas através de atividades compartilhadas.</w:t>
       </w:r>
     </w:p>
     <w:p>
@@ -3218,167 +3193,12 @@
           <w:color w:val="000000" w:themeColor="text1"/>
           <w:sz w:val="24"/>
           <w:szCs w:val="24"/>
-          <w:lang w:val="pt-BR"/>
-        </w:rPr>
-      </w:pPr>
-    </w:p>
-    <w:p>
-      <w:pPr>
-        <w:spacing w:line="360" w:lineRule="auto"/>
-        <w:jc w:val="both"/>
-        <w:rPr>
-          <w:rFonts w:ascii="Arial" w:hAnsi="Arial" w:cs="Arial"/>
-          <w:b/>
-          <w:bCs/>
-          <w:color w:val="000000" w:themeColor="text1"/>
-          <w:sz w:val="28"/>
-          <w:szCs w:val="28"/>
-          <w:lang w:val="pt-BR"/>
-        </w:rPr>
-      </w:pPr>
-      <w:r>
-        <w:rPr>
-          <w:rFonts w:ascii="Arial" w:hAnsi="Arial" w:cs="Arial"/>
-          <w:b/>
-          <w:bCs/>
-          <w:color w:val="000000" w:themeColor="text1"/>
-          <w:sz w:val="28"/>
-          <w:szCs w:val="28"/>
-          <w:lang w:val="pt-BR"/>
-        </w:rPr>
-        <w:t xml:space="preserve">Alternativa 2: </w:t>
-      </w:r>
-      <w:r>
-        <w:rPr>
-          <w:rFonts w:ascii="Arial" w:hAnsi="Arial" w:cs="Arial"/>
-          <w:b/>
-          <w:bCs/>
-          <w:color w:val="000000" w:themeColor="text1"/>
-          <w:sz w:val="28"/>
-          <w:szCs w:val="28"/>
-        </w:rPr>
-        <w:fldChar w:fldCharType="begin"/>
-      </w:r>
-      <w:r>
-        <w:rPr>
-          <w:rFonts w:ascii="Arial" w:hAnsi="Arial" w:cs="Arial"/>
-          <w:b/>
-          <w:bCs/>
-          <w:color w:val="000000" w:themeColor="text1"/>
-          <w:sz w:val="28"/>
-          <w:szCs w:val="28"/>
-          <w:lang w:val="pt-BR"/>
-        </w:rPr>
-        <w:instrText>HYPERLINK "https://www.meetup.com/pt-BR/"</w:instrText>
-      </w:r>
-      <w:r>
-        <w:rPr>
-          <w:rFonts w:ascii="Arial" w:hAnsi="Arial" w:cs="Arial"/>
-          <w:b/>
-          <w:bCs/>
-          <w:color w:val="000000" w:themeColor="text1"/>
-          <w:sz w:val="28"/>
-          <w:szCs w:val="28"/>
-        </w:rPr>
-      </w:r>
-      <w:r>
-        <w:rPr>
-          <w:rFonts w:ascii="Arial" w:hAnsi="Arial" w:cs="Arial"/>
-          <w:b/>
-          <w:bCs/>
-          <w:color w:val="000000" w:themeColor="text1"/>
-          <w:sz w:val="28"/>
-          <w:szCs w:val="28"/>
-        </w:rPr>
-        <w:fldChar w:fldCharType="separate"/>
-      </w:r>
-      <w:r>
-        <w:rPr>
-          <w:rStyle w:val="Hyperlink"/>
-          <w:rFonts w:ascii="Arial" w:hAnsi="Arial" w:cs="Arial"/>
-          <w:b/>
-          <w:bCs/>
-          <w:sz w:val="28"/>
-          <w:szCs w:val="28"/>
-          <w:lang w:val="pt-BR"/>
-        </w:rPr>
-        <w:t>Mee</w:t>
-      </w:r>
-      <w:r>
-        <w:rPr>
-          <w:rStyle w:val="Hyperlink"/>
-          <w:rFonts w:ascii="Arial" w:hAnsi="Arial" w:cs="Arial"/>
-          <w:b/>
-          <w:bCs/>
-          <w:sz w:val="28"/>
-          <w:szCs w:val="28"/>
-          <w:lang w:val="pt-BR"/>
-        </w:rPr>
-        <w:t>t</w:t>
-      </w:r>
-      <w:r>
-        <w:rPr>
-          <w:rStyle w:val="Hyperlink"/>
-          <w:rFonts w:ascii="Arial" w:hAnsi="Arial" w:cs="Arial"/>
-          <w:b/>
-          <w:bCs/>
-          <w:sz w:val="28"/>
-          <w:szCs w:val="28"/>
-          <w:lang w:val="pt-BR"/>
-        </w:rPr>
-        <w:t>up</w:t>
-      </w:r>
-      <w:r>
-        <w:rPr>
-          <w:rFonts w:ascii="Arial" w:hAnsi="Arial" w:cs="Arial"/>
-          <w:b/>
-          <w:bCs/>
-          <w:color w:val="000000" w:themeColor="text1"/>
-          <w:sz w:val="28"/>
-          <w:szCs w:val="28"/>
-          <w:lang w:val="pt-BR"/>
-        </w:rPr>
-        <w:fldChar w:fldCharType="end"/>
-      </w:r>
-    </w:p>
-    <w:p>
-      <w:pPr>
-        <w:spacing w:line="360" w:lineRule="auto"/>
-        <w:ind w:firstLine="720"/>
-        <w:jc w:val="both"/>
-        <w:rPr>
-          <w:rFonts w:ascii="Arial" w:hAnsi="Arial" w:cs="Arial"/>
-          <w:color w:val="000000" w:themeColor="text1"/>
-          <w:sz w:val="24"/>
-          <w:szCs w:val="24"/>
-          <w:lang w:val="pt-BR"/>
-        </w:rPr>
-      </w:pPr>
-      <w:r>
-        <w:rPr>
-          <w:rFonts w:ascii="Arial" w:hAnsi="Arial" w:cs="Arial"/>
-          <w:color w:val="000000" w:themeColor="text1"/>
-          <w:sz w:val="24"/>
-          <w:szCs w:val="24"/>
-          <w:lang w:val="pt-BR"/>
-        </w:rPr>
-        <w:t>O Meetup é uma plataforma online que facilita a organização e participação em eventos e encontros presenciais ou virtuais. Criado para conectar pessoas com interesses comuns, o site permite que usuários encontrem ou criem grupos baseados em hobbies, profissões, causas sociais, esportes, e muito mais. O objetivo principal do Meetup é ajudar as pessoas a formar comunidades e criar conexões significativas através de atividades compartilhadas.</w:t>
-      </w:r>
-    </w:p>
-    <w:p>
-      <w:pPr>
-        <w:spacing w:line="360" w:lineRule="auto"/>
-        <w:jc w:val="both"/>
-        <w:rPr>
-          <w:rFonts w:ascii="Arial" w:hAnsi="Arial" w:cs="Arial"/>
-          <w:color w:val="000000" w:themeColor="text1"/>
-          <w:sz w:val="24"/>
-          <w:szCs w:val="24"/>
-        </w:rPr>
-      </w:pPr>
-      <w:r>
-        <w:rPr>
-          <w:rFonts w:ascii="Arial" w:hAnsi="Arial" w:cs="Arial"/>
+        </w:rPr>
+      </w:pPr>
+      <w:r>
+        <w:rPr>
+          <w:rFonts w:ascii="Arial" w:hAnsi="Arial" w:cs="Arial"/>
+          <w:noProof/>
           <w:color w:val="000000" w:themeColor="text1"/>
           <w:sz w:val="24"/>
           <w:szCs w:val="24"/>
@@ -3402,7 +3222,7 @@
                     </pic:cNvPicPr>
                   </pic:nvPicPr>
                   <pic:blipFill>
-                    <a:blip r:embed="rId6" cstate="print">
+                    <a:blip r:embed="rId8" cstate="print">
                       <a:extLst>
                         <a:ext uri="{28A0092B-C50C-407E-A947-70E740481C1C}">
                           <a14:useLocalDpi xmlns:a14="http://schemas.microsoft.com/office/drawing/2010/main" val="0"/>
@@ -3473,98 +3293,20 @@
         </w:rPr>
         <w:t xml:space="preserve">Alternativa 3: </w:t>
       </w:r>
-      <w:r>
-        <w:rPr>
-          <w:rFonts w:ascii="Arial" w:hAnsi="Arial" w:cs="Arial"/>
-          <w:b/>
-          <w:bCs/>
-          <w:color w:val="000000" w:themeColor="text1"/>
-          <w:sz w:val="28"/>
-          <w:szCs w:val="28"/>
-        </w:rPr>
-        <w:fldChar w:fldCharType="begin"/>
-      </w:r>
-      <w:r>
-        <w:rPr>
-          <w:rFonts w:ascii="Arial" w:hAnsi="Arial" w:cs="Arial"/>
-          <w:b/>
-          <w:bCs/>
-          <w:color w:val="000000" w:themeColor="text1"/>
-          <w:sz w:val="28"/>
-          <w:szCs w:val="28"/>
-          <w:lang w:val="pt-BR"/>
-        </w:rPr>
-        <w:instrText>HYPERLINK "https://www.gazetaesportiva.com/futebol/futebol-internacional/getafe-cria-seu-proprio-tinder-para-aproximar-relacoes-entre-torcedores/"</w:instrText>
-      </w:r>
-      <w:r>
-        <w:rPr>
-          <w:rFonts w:ascii="Arial" w:hAnsi="Arial" w:cs="Arial"/>
-          <w:b/>
-          <w:bCs/>
-          <w:color w:val="000000" w:themeColor="text1"/>
-          <w:sz w:val="28"/>
-          <w:szCs w:val="28"/>
-        </w:rPr>
-      </w:r>
-      <w:r>
-        <w:rPr>
-          <w:rFonts w:ascii="Arial" w:hAnsi="Arial" w:cs="Arial"/>
-          <w:b/>
-          <w:bCs/>
-          <w:color w:val="000000" w:themeColor="text1"/>
-          <w:sz w:val="28"/>
-          <w:szCs w:val="28"/>
-        </w:rPr>
-        <w:fldChar w:fldCharType="separate"/>
-      </w:r>
-      <w:r>
-        <w:rPr>
-          <w:rStyle w:val="Hyperlink"/>
-          <w:rFonts w:ascii="Arial" w:hAnsi="Arial" w:cs="Arial"/>
-          <w:b/>
-          <w:bCs/>
-          <w:sz w:val="28"/>
-          <w:szCs w:val="28"/>
-          <w:lang w:val="pt-BR"/>
-        </w:rPr>
-        <w:t>Getafind</w:t>
-      </w:r>
-      <w:r>
-        <w:rPr>
-          <w:rStyle w:val="Hyperlink"/>
-          <w:rFonts w:ascii="Arial" w:hAnsi="Arial" w:cs="Arial"/>
-          <w:b/>
-          <w:bCs/>
-          <w:sz w:val="28"/>
-          <w:szCs w:val="28"/>
-          <w:lang w:val="pt-BR"/>
-        </w:rPr>
-        <w:t>e</w:t>
-      </w:r>
-      <w:r>
-        <w:rPr>
-          <w:rStyle w:val="Hyperlink"/>
-          <w:rFonts w:ascii="Arial" w:hAnsi="Arial" w:cs="Arial"/>
-          <w:b/>
-          <w:bCs/>
-          <w:sz w:val="28"/>
-          <w:szCs w:val="28"/>
-          <w:lang w:val="pt-BR"/>
-        </w:rPr>
-        <w:t>r</w:t>
-      </w:r>
-      <w:r>
-        <w:rPr>
-          <w:rFonts w:ascii="Arial" w:hAnsi="Arial" w:cs="Arial"/>
-          <w:b/>
-          <w:bCs/>
-          <w:color w:val="000000" w:themeColor="text1"/>
-          <w:sz w:val="28"/>
-          <w:szCs w:val="28"/>
-          <w:lang w:val="pt-BR"/>
-        </w:rPr>
-        <w:fldChar w:fldCharType="end"/>
-      </w:r>
+      <w:hyperlink r:id="rId9" w:history="1">
+        <w:r>
+          <w:rPr>
+            <w:rStyle w:val="Hyperlink"/>
+            <w:rFonts w:ascii="Arial" w:hAnsi="Arial" w:cs="Arial"/>
+            <w:b/>
+            <w:bCs/>
+            <w:sz w:val="28"/>
+            <w:szCs w:val="28"/>
+            <w:lang w:val="pt-BR"/>
+          </w:rPr>
+          <w:t>Getafinder</w:t>
+        </w:r>
+      </w:hyperlink>
     </w:p>
     <w:p>
       <w:pPr>
@@ -3720,6 +3462,7 @@
     </w:p>
     <w:p>
       <w:pPr>
+        <w:spacing w:line="360" w:lineRule="auto"/>
         <w:rPr>
           <w:lang w:val="pt-BR"/>
         </w:rPr>
@@ -3749,26 +3492,7 @@
     <w:p>
       <w:pPr>
         <w:spacing w:line="360" w:lineRule="auto"/>
-        <w:rPr>
-          <w:rFonts w:ascii="Arial" w:hAnsi="Arial" w:cs="Arial"/>
-          <w:sz w:val="24"/>
-          <w:szCs w:val="24"/>
-          <w:lang w:val="pt-BR"/>
-        </w:rPr>
-      </w:pPr>
-      <w:r>
-        <w:rPr>
-          <w:rFonts w:ascii="Arial" w:hAnsi="Arial" w:cs="Arial"/>
-          <w:sz w:val="24"/>
-          <w:szCs w:val="24"/>
-          <w:lang w:val="pt-BR"/>
-        </w:rPr>
-        <w:t>---ÁREA DE PERGUNTAS PRO FELIPE COLOCAR---</w:t>
-      </w:r>
-    </w:p>
-    <w:p>
-      <w:pPr>
-        <w:spacing w:line="360" w:lineRule="auto"/>
+        <w:ind w:firstLine="720"/>
         <w:rPr>
           <w:rFonts w:ascii="Arial" w:hAnsi="Arial" w:cs="Arial"/>
           <w:sz w:val="24"/>
@@ -3809,18 +3533,35 @@
     </w:p>
     <w:p>
       <w:pPr>
-        <w:rPr>
-          <w:rFonts w:ascii="Arial" w:hAnsi="Arial" w:cs="Arial"/>
-          <w:lang w:val="pt-BR"/>
-        </w:rPr>
-      </w:pPr>
-      <w:r>
-        <w:rPr>
-          <w:rFonts w:ascii="Arial" w:hAnsi="Arial" w:cs="Arial"/>
-          <w:lang w:val="pt-BR"/>
-        </w:rPr>
-        <w:t>Para garantir que o desenvolvimento do aplicativo esteja em sintonia com as necessidades e desejos dos torcedores, elaboramos um plano de coleta de dados detalhado. Esse planejamento visa coletar informações qualitativas e quantitativas sobre as experiências dos torcedores ao assistir aos jogos de seus times, com foco em compreender suas rotinas, desafios e expectativas ao buscar companhia para esses momentos. A coleta de dados será realizada com o intuito de guiar o design e as funcionalidades do aplicativo, assegurando que ele realmente atenda às necessidades identificadas.</w:t>
-      </w:r>
+        <w:spacing w:line="360" w:lineRule="auto"/>
+        <w:ind w:firstLine="360"/>
+        <w:rPr>
+          <w:rFonts w:ascii="Arial" w:hAnsi="Arial" w:cs="Arial"/>
+          <w:sz w:val="24"/>
+          <w:szCs w:val="24"/>
+          <w:lang w:val="pt-BR"/>
+        </w:rPr>
+      </w:pPr>
+      <w:r>
+        <w:rPr>
+          <w:rFonts w:ascii="Arial" w:hAnsi="Arial" w:cs="Arial"/>
+          <w:sz w:val="24"/>
+          <w:szCs w:val="24"/>
+          <w:lang w:val="pt-BR"/>
+        </w:rPr>
+        <w:t>Para garantir que o desenvolvimento do aplicativo esteja em sintonia com as necessidades e desejos dos torcedores, elaboramos um plano de coleta de dados detalhado. Esse planejamento visa coletar informações qualitativas e quantitativas sobre as experiências dos torcedores ao assistir aos jogos de seus times, com foco em compreender suas rotinas, desafios e expectativas ao buscar companhia para esses momentos. A coleta de dados será realizada com o intuito de guiar as funcionalidades do aplicativo, assegurando que ele realmente atenda às necessidades identificadas.</w:t>
+      </w:r>
+    </w:p>
+    <w:p>
+      <w:pPr>
+        <w:spacing w:line="360" w:lineRule="auto"/>
+        <w:rPr>
+          <w:rFonts w:ascii="Arial" w:hAnsi="Arial" w:cs="Arial"/>
+          <w:sz w:val="24"/>
+          <w:szCs w:val="24"/>
+          <w:lang w:val="pt-BR"/>
+        </w:rPr>
+      </w:pPr>
     </w:p>
     <w:p>
       <w:pPr>
@@ -3849,35 +3590,30 @@
       <w:bookmarkEnd w:id="4"/>
     </w:p>
     <w:p>
-      <w:r>
-        <w:rPr>
+      <w:pPr>
+        <w:spacing w:line="360" w:lineRule="auto"/>
+        <w:rPr>
+          <w:rFonts w:ascii="Arial" w:hAnsi="Arial" w:cs="Arial"/>
+          <w:sz w:val="24"/>
+          <w:szCs w:val="24"/>
+        </w:rPr>
+      </w:pPr>
+      <w:r>
+        <w:rPr>
+          <w:rFonts w:ascii="Arial" w:hAnsi="Arial" w:cs="Arial"/>
+          <w:sz w:val="24"/>
+          <w:szCs w:val="24"/>
           <w:lang w:val="pt-BR"/>
         </w:rPr>
         <w:t xml:space="preserve">O objetivo principal da coleta de dados é identificar os padrões de comportamento dos torcedores em relação ao consumo de jogos de futebol, bem como entender os desafios e necessidades relacionadas a encontrar companhia para assistir aos jogos. </w:t>
       </w:r>
-      <w:proofErr w:type="spellStart"/>
-      <w:r>
-        <w:t>Especificamente</w:t>
-      </w:r>
-      <w:proofErr w:type="spellEnd"/>
-      <w:r>
-        <w:t xml:space="preserve">, </w:t>
-      </w:r>
-      <w:proofErr w:type="spellStart"/>
-      <w:r>
-        <w:t>buscamos</w:t>
-      </w:r>
-      <w:proofErr w:type="spellEnd"/>
-      <w:r>
-        <w:t xml:space="preserve"> </w:t>
-      </w:r>
-      <w:proofErr w:type="spellStart"/>
-      <w:r>
-        <w:t>compreender</w:t>
-      </w:r>
-      <w:proofErr w:type="spellEnd"/>
-      <w:r>
-        <w:t>:</w:t>
+      <w:r>
+        <w:rPr>
+          <w:rFonts w:ascii="Arial" w:hAnsi="Arial" w:cs="Arial"/>
+          <w:sz w:val="24"/>
+          <w:szCs w:val="24"/>
+        </w:rPr>
+        <w:t>Especificamente, buscamos compreender:</w:t>
       </w:r>
     </w:p>
     <w:p>
@@ -3886,12 +3622,19 @@
           <w:ilvl w:val="0"/>
           <w:numId w:val="3"/>
         </w:numPr>
-        <w:rPr>
-          <w:lang w:val="pt-BR"/>
-        </w:rPr>
-      </w:pPr>
-      <w:r>
-        <w:rPr>
+        <w:spacing w:line="360" w:lineRule="auto"/>
+        <w:rPr>
+          <w:rFonts w:ascii="Arial" w:hAnsi="Arial" w:cs="Arial"/>
+          <w:sz w:val="24"/>
+          <w:szCs w:val="24"/>
+          <w:lang w:val="pt-BR"/>
+        </w:rPr>
+      </w:pPr>
+      <w:r>
+        <w:rPr>
+          <w:rFonts w:ascii="Arial" w:hAnsi="Arial" w:cs="Arial"/>
+          <w:sz w:val="24"/>
+          <w:szCs w:val="24"/>
           <w:lang w:val="pt-BR"/>
         </w:rPr>
         <w:t>A frequência com que os torcedores assistem aos jogos de seus times e onde costumam fazê-lo.</w:t>
@@ -3903,14 +3646,22 @@
           <w:ilvl w:val="0"/>
           <w:numId w:val="3"/>
         </w:numPr>
-        <w:rPr>
-          <w:lang w:val="pt-BR"/>
-        </w:rPr>
-      </w:pPr>
-      <w:r>
-        <w:rPr>
-          <w:lang w:val="pt-BR"/>
-        </w:rPr>
+        <w:spacing w:line="360" w:lineRule="auto"/>
+        <w:rPr>
+          <w:rFonts w:ascii="Arial" w:hAnsi="Arial" w:cs="Arial"/>
+          <w:sz w:val="24"/>
+          <w:szCs w:val="24"/>
+          <w:lang w:val="pt-BR"/>
+        </w:rPr>
+      </w:pPr>
+      <w:r>
+        <w:rPr>
+          <w:rFonts w:ascii="Arial" w:hAnsi="Arial" w:cs="Arial"/>
+          <w:sz w:val="24"/>
+          <w:szCs w:val="24"/>
+          <w:lang w:val="pt-BR"/>
+        </w:rPr>
+        <w:lastRenderedPageBreak/>
         <w:t>As dificuldades enfrentadas ao tentar encontrar companhia para assistir aos jogos.</w:t>
       </w:r>
     </w:p>
@@ -3920,12 +3671,19 @@
           <w:ilvl w:val="0"/>
           <w:numId w:val="3"/>
         </w:numPr>
-        <w:rPr>
-          <w:lang w:val="pt-BR"/>
-        </w:rPr>
-      </w:pPr>
-      <w:r>
-        <w:rPr>
+        <w:spacing w:line="360" w:lineRule="auto"/>
+        <w:rPr>
+          <w:rFonts w:ascii="Arial" w:hAnsi="Arial" w:cs="Arial"/>
+          <w:sz w:val="24"/>
+          <w:szCs w:val="24"/>
+          <w:lang w:val="pt-BR"/>
+        </w:rPr>
+      </w:pPr>
+      <w:r>
+        <w:rPr>
+          <w:rFonts w:ascii="Arial" w:hAnsi="Arial" w:cs="Arial"/>
+          <w:sz w:val="24"/>
+          <w:szCs w:val="24"/>
           <w:lang w:val="pt-BR"/>
         </w:rPr>
         <w:t>As soluções que os torcedores já tentaram adotar para superar esses desafios e como se sentiram em relação a essas experiências.</w:t>
@@ -3933,12 +3691,19 @@
     </w:p>
     <w:p>
       <w:pPr>
-        <w:rPr>
-          <w:lang w:val="pt-BR"/>
-        </w:rPr>
-      </w:pPr>
-      <w:r>
-        <w:rPr>
+        <w:spacing w:line="360" w:lineRule="auto"/>
+        <w:rPr>
+          <w:rFonts w:ascii="Arial" w:hAnsi="Arial" w:cs="Arial"/>
+          <w:sz w:val="24"/>
+          <w:szCs w:val="24"/>
+          <w:lang w:val="pt-BR"/>
+        </w:rPr>
+      </w:pPr>
+      <w:r>
+        <w:rPr>
+          <w:rFonts w:ascii="Arial" w:hAnsi="Arial" w:cs="Arial"/>
+          <w:sz w:val="24"/>
+          <w:szCs w:val="24"/>
           <w:lang w:val="pt-BR"/>
         </w:rPr>
         <w:t>Esses dados serão essenciais para moldar as funcionalidades do aplicativo, garantindo que ele resolva problemas reais e ofereça uma experiência envolvente para os usuários.</w:t>
@@ -3946,6 +3711,7 @@
     </w:p>
     <w:p>
       <w:pPr>
+        <w:spacing w:line="360" w:lineRule="auto"/>
         <w:rPr>
           <w:lang w:val="pt-BR"/>
         </w:rPr>
@@ -3979,17 +3745,36 @@
     </w:p>
     <w:p>
       <w:pPr>
+        <w:spacing w:line="360" w:lineRule="auto"/>
+        <w:ind w:left="360" w:firstLine="360"/>
+        <w:rPr>
+          <w:rFonts w:ascii="Arial" w:hAnsi="Arial" w:cs="Arial"/>
+          <w:sz w:val="24"/>
+          <w:szCs w:val="24"/>
+          <w:lang w:val="pt-BR"/>
+        </w:rPr>
+      </w:pPr>
+      <w:r>
+        <w:rPr>
+          <w:rFonts w:ascii="Arial" w:hAnsi="Arial" w:cs="Arial"/>
+          <w:sz w:val="24"/>
+          <w:szCs w:val="24"/>
+          <w:lang w:val="pt-BR"/>
+        </w:rPr>
+        <w:t>O público-alvo da coleta de dados consiste em torcedores de futebol de diferentes faixas etárias, que regularmente assistem aos jogos de seus times, seja sozinhos ou acompanhados. Serão selecionados participantes que já enfrentaram dificuldades para encontrar companhia para assistir aos jogos, ou que costumam assistir sozinhos por falta de opções. A identificação dos participantes será feita por meio de redes sociais, grupos de torcedores, e contatos pessoais, assegurando uma diversidade de perfis e experiências.</w:t>
+      </w:r>
+    </w:p>
+    <w:p>
+      <w:pPr>
+        <w:spacing w:line="360" w:lineRule="auto"/>
         <w:ind w:left="360"/>
         <w:rPr>
-          <w:lang w:val="pt-BR"/>
-        </w:rPr>
-      </w:pPr>
-      <w:r>
-        <w:rPr>
-          <w:lang w:val="pt-BR"/>
-        </w:rPr>
-        <w:t>O público-alvo da coleta de dados consiste em torcedores de futebol de diferentes faixas etárias, que regularmente assistem aos jogos de seus times, seja sozinhos ou acompanhados. Serão selecionados participantes que já enfrentaram dificuldades para encontrar companhia para assistir aos jogos, ou que costumam assistir sozinhos por falta de opções. A identificação dos participantes será feita por meio de redes sociais, grupos de torcedores, e contatos pessoais, assegurando uma diversidade de perfis e experiências.</w:t>
-      </w:r>
+          <w:rFonts w:ascii="Arial" w:hAnsi="Arial" w:cs="Arial"/>
+          <w:sz w:val="24"/>
+          <w:szCs w:val="24"/>
+          <w:lang w:val="pt-BR"/>
+        </w:rPr>
+      </w:pPr>
     </w:p>
     <w:p>
       <w:pPr>
@@ -4019,29 +3804,36 @@
     </w:p>
     <w:p>
       <w:pPr>
-        <w:ind w:left="360"/>
-        <w:rPr>
-          <w:lang w:val="pt-BR"/>
-        </w:rPr>
-      </w:pPr>
-      <w:r>
-        <w:rPr>
-          <w:lang w:val="pt-BR"/>
-        </w:rPr>
-        <w:t>A técnica escolhida para a coleta de dados é a realização de entrevistas semi-estruturadas</w:t>
-      </w:r>
-      <w:r>
-        <w:rPr>
-          <w:lang w:val="pt-BR"/>
-        </w:rPr>
-        <w:t xml:space="preserve"> através de um forms do Google</w:t>
-      </w:r>
-      <w:r>
-        <w:rPr>
-          <w:lang w:val="pt-BR"/>
-        </w:rPr>
-        <w:t>. Essa abordagem permitirá uma exploração profunda das experiências e sentimentos dos participantes, oferecendo a flexibilidade necessária para investigar aspectos que podem surgir espontaneamente durante a conversa. As entrevistas serão complementadas por questionários para coletar dados quantitativos que possam ser analisados em conjunto.</w:t>
-      </w:r>
+        <w:spacing w:line="360" w:lineRule="auto"/>
+        <w:ind w:left="360" w:firstLine="360"/>
+        <w:rPr>
+          <w:rFonts w:ascii="Arial" w:hAnsi="Arial" w:cs="Arial"/>
+          <w:sz w:val="24"/>
+          <w:szCs w:val="24"/>
+          <w:lang w:val="pt-BR"/>
+        </w:rPr>
+      </w:pPr>
+      <w:r>
+        <w:rPr>
+          <w:rFonts w:ascii="Arial" w:hAnsi="Arial" w:cs="Arial"/>
+          <w:sz w:val="24"/>
+          <w:szCs w:val="24"/>
+          <w:lang w:val="pt-BR"/>
+        </w:rPr>
+        <w:t>A técnica escolhida para a coleta de dados é a realização de entrevistas semi-estruturadas através de um forms do Google. Essa abordagem permitirá uma exploração profunda das experiências e sentimentos dos participantes, oferecendo a flexibilidade necessária para investigar aspectos que podem surgir espontaneamente durante a conversa. As entrevistas serão complementadas por questionários para coletar dados quantitativos que possam ser analisados em conjunto.</w:t>
+      </w:r>
+    </w:p>
+    <w:p>
+      <w:pPr>
+        <w:spacing w:line="360" w:lineRule="auto"/>
+        <w:ind w:left="360" w:firstLine="360"/>
+        <w:rPr>
+          <w:rFonts w:ascii="Arial" w:hAnsi="Arial" w:cs="Arial"/>
+          <w:sz w:val="24"/>
+          <w:szCs w:val="24"/>
+          <w:lang w:val="pt-BR"/>
+        </w:rPr>
+      </w:pPr>
     </w:p>
     <w:p>
       <w:pPr>
@@ -4065,23 +3857,60 @@
           <w:color w:val="000000" w:themeColor="text1"/>
           <w:lang w:val="pt-BR"/>
         </w:rPr>
+        <w:lastRenderedPageBreak/>
         <w:t>Questões éticas</w:t>
       </w:r>
       <w:bookmarkEnd w:id="7"/>
     </w:p>
     <w:p>
       <w:pPr>
+        <w:spacing w:line="360" w:lineRule="auto"/>
         <w:ind w:left="360"/>
         <w:rPr>
-          <w:lang w:val="pt-BR"/>
-        </w:rPr>
-      </w:pPr>
-      <w:r>
-        <w:rPr>
-          <w:lang w:val="pt-BR"/>
-        </w:rPr>
-        <w:t>A coleta de dados será conduzida com total respeito às questões éticas, garantindo a privacidade e o anonimato dos participantes. Um termo de consentimento será apresentado e assinado por todos os participantes antes do início das entrevistas, explicando o propósito do estudo, como os dados serão usados, e assegurando que a participação é totalmente voluntária e que os participantes podem desistir a qualquer momento.</w:t>
-      </w:r>
+          <w:rFonts w:ascii="Arial" w:hAnsi="Arial" w:cs="Arial"/>
+          <w:sz w:val="24"/>
+          <w:szCs w:val="24"/>
+          <w:lang w:val="pt-BR"/>
+        </w:rPr>
+      </w:pPr>
+      <w:r>
+        <w:rPr>
+          <w:rFonts w:ascii="Arial" w:hAnsi="Arial" w:cs="Arial"/>
+          <w:sz w:val="24"/>
+          <w:szCs w:val="24"/>
+          <w:lang w:val="pt-BR"/>
+        </w:rPr>
+        <w:t xml:space="preserve">A coleta de dados será conduzida com total respeito às questões éticas, garantindo a privacidade e o anonimato dos participantes. </w:t>
+      </w:r>
+      <w:r>
+        <w:rPr>
+          <w:rFonts w:ascii="Arial" w:hAnsi="Arial" w:cs="Arial"/>
+          <w:sz w:val="24"/>
+          <w:szCs w:val="24"/>
+          <w:lang w:val="pt-BR"/>
+        </w:rPr>
+        <w:t>S</w:t>
+      </w:r>
+      <w:r>
+        <w:rPr>
+          <w:rFonts w:ascii="Arial" w:hAnsi="Arial" w:cs="Arial"/>
+          <w:sz w:val="24"/>
+          <w:szCs w:val="24"/>
+          <w:lang w:val="pt-BR"/>
+        </w:rPr>
+        <w:t>erá apresentado o propósito do estudo, como os dados serão usados e assegurando que a participação é totalmente voluntária e que os participantes podem desistir a qualquer momento.</w:t>
+      </w:r>
+    </w:p>
+    <w:p>
+      <w:pPr>
+        <w:spacing w:line="360" w:lineRule="auto"/>
+        <w:rPr>
+          <w:rFonts w:ascii="Arial" w:hAnsi="Arial" w:cs="Arial"/>
+          <w:sz w:val="24"/>
+          <w:szCs w:val="24"/>
+          <w:lang w:val="pt-BR"/>
+        </w:rPr>
+      </w:pPr>
     </w:p>
     <w:p>
       <w:pPr>
@@ -4111,17 +3940,270 @@
     </w:p>
     <w:p>
       <w:pPr>
-        <w:ind w:left="360"/>
-        <w:rPr>
-          <w:lang w:val="pt-BR"/>
-        </w:rPr>
-      </w:pPr>
-      <w:r>
-        <w:rPr>
-          <w:lang w:val="pt-BR"/>
-        </w:rPr>
-        <w:t>As perguntas foram elaboradas para explorar a rotina dos torcedores, seus desafios ao assistir jogos, e as estratégias que já tentaram para encontrar companhia. Perguntas como "Você já se encontrou sem companhia para assistir ao jogo do seu time? Como se sentiu?" ajudam a identificar situações em que o aplicativo pode ser útil. Além disso, perguntas sobre como os torcedores lidam com esses desafios fornecerão insights valiosos para o desenvolvimento de funcionalidades que atendam a essas necessidades.</w:t>
-      </w:r>
+        <w:spacing w:line="360" w:lineRule="auto"/>
+        <w:ind w:left="360" w:firstLine="360"/>
+        <w:rPr>
+          <w:rFonts w:ascii="Arial" w:hAnsi="Arial" w:cs="Arial"/>
+          <w:sz w:val="24"/>
+          <w:szCs w:val="24"/>
+          <w:lang w:val="pt-BR"/>
+        </w:rPr>
+      </w:pPr>
+      <w:r>
+        <w:rPr>
+          <w:rFonts w:ascii="Arial" w:hAnsi="Arial" w:cs="Arial"/>
+          <w:sz w:val="24"/>
+          <w:szCs w:val="24"/>
+          <w:lang w:val="pt-BR"/>
+        </w:rPr>
+        <w:t xml:space="preserve">As perguntas foram elaboradas para explorar a rotina dos torcedores, seus desafios ao assistir jogos, e as estratégias que já tentaram para encontrar companhia. </w:t>
+      </w:r>
+      <w:r>
+        <w:rPr>
+          <w:rFonts w:ascii="Arial" w:hAnsi="Arial" w:cs="Arial"/>
+          <w:sz w:val="24"/>
+          <w:szCs w:val="24"/>
+          <w:lang w:val="pt-BR"/>
+        </w:rPr>
+        <w:t>Segue abaixo a lista de perguntas fornecida:</w:t>
+      </w:r>
+    </w:p>
+    <w:p>
+      <w:pPr>
+        <w:pStyle w:val="ListParagraph"/>
+        <w:numPr>
+          <w:ilvl w:val="0"/>
+          <w:numId w:val="5"/>
+        </w:numPr>
+        <w:spacing w:line="360" w:lineRule="auto"/>
+        <w:rPr>
+          <w:rFonts w:ascii="Arial" w:hAnsi="Arial" w:cs="Arial"/>
+          <w:sz w:val="24"/>
+          <w:szCs w:val="24"/>
+          <w:lang w:val="pt-BR"/>
+        </w:rPr>
+      </w:pPr>
+      <w:r>
+        <w:rPr>
+          <w:rFonts w:ascii="Arial" w:hAnsi="Arial" w:cs="Arial"/>
+          <w:sz w:val="24"/>
+          <w:szCs w:val="24"/>
+          <w:lang w:val="pt-BR"/>
+        </w:rPr>
+        <w:t>Qual o seu gênero?</w:t>
+      </w:r>
+    </w:p>
+    <w:p>
+      <w:pPr>
+        <w:pStyle w:val="ListParagraph"/>
+        <w:numPr>
+          <w:ilvl w:val="0"/>
+          <w:numId w:val="5"/>
+        </w:numPr>
+        <w:spacing w:line="360" w:lineRule="auto"/>
+        <w:rPr>
+          <w:rFonts w:ascii="Arial" w:hAnsi="Arial" w:cs="Arial"/>
+          <w:sz w:val="24"/>
+          <w:szCs w:val="24"/>
+          <w:lang w:val="pt-BR"/>
+        </w:rPr>
+      </w:pPr>
+      <w:r>
+        <w:rPr>
+          <w:rFonts w:ascii="Arial" w:hAnsi="Arial" w:cs="Arial"/>
+          <w:sz w:val="24"/>
+          <w:szCs w:val="24"/>
+          <w:lang w:val="pt-BR"/>
+        </w:rPr>
+        <w:t>Qual a sua idade? </w:t>
+      </w:r>
+    </w:p>
+    <w:p>
+      <w:pPr>
+        <w:pStyle w:val="ListParagraph"/>
+        <w:numPr>
+          <w:ilvl w:val="0"/>
+          <w:numId w:val="5"/>
+        </w:numPr>
+        <w:spacing w:line="360" w:lineRule="auto"/>
+        <w:rPr>
+          <w:rFonts w:ascii="Arial" w:hAnsi="Arial" w:cs="Arial"/>
+          <w:sz w:val="24"/>
+          <w:szCs w:val="24"/>
+          <w:lang w:val="pt-BR"/>
+        </w:rPr>
+      </w:pPr>
+      <w:r>
+        <w:rPr>
+          <w:rFonts w:ascii="Arial" w:hAnsi="Arial" w:cs="Arial"/>
+          <w:sz w:val="24"/>
+          <w:szCs w:val="24"/>
+          <w:lang w:val="pt-BR"/>
+        </w:rPr>
+        <w:t>Onde você mora?</w:t>
+      </w:r>
+    </w:p>
+    <w:p>
+      <w:pPr>
+        <w:pStyle w:val="ListParagraph"/>
+        <w:numPr>
+          <w:ilvl w:val="0"/>
+          <w:numId w:val="5"/>
+        </w:numPr>
+        <w:spacing w:line="360" w:lineRule="auto"/>
+        <w:rPr>
+          <w:rFonts w:ascii="Arial" w:hAnsi="Arial" w:cs="Arial"/>
+          <w:sz w:val="24"/>
+          <w:szCs w:val="24"/>
+          <w:lang w:val="pt-BR"/>
+        </w:rPr>
+      </w:pPr>
+      <w:r>
+        <w:rPr>
+          <w:rFonts w:ascii="Arial" w:hAnsi="Arial" w:cs="Arial"/>
+          <w:sz w:val="24"/>
+          <w:szCs w:val="24"/>
+          <w:lang w:val="pt-BR"/>
+        </w:rPr>
+        <w:t>Você torce para algum time de futebol? Se sim, qual? </w:t>
+      </w:r>
+    </w:p>
+    <w:p>
+      <w:pPr>
+        <w:pStyle w:val="ListParagraph"/>
+        <w:numPr>
+          <w:ilvl w:val="0"/>
+          <w:numId w:val="5"/>
+        </w:numPr>
+        <w:spacing w:line="360" w:lineRule="auto"/>
+        <w:rPr>
+          <w:rFonts w:ascii="Arial" w:hAnsi="Arial" w:cs="Arial"/>
+          <w:sz w:val="24"/>
+          <w:szCs w:val="24"/>
+          <w:lang w:val="pt-BR"/>
+        </w:rPr>
+      </w:pPr>
+      <w:r>
+        <w:rPr>
+          <w:rFonts w:ascii="Arial" w:hAnsi="Arial" w:cs="Arial"/>
+          <w:sz w:val="24"/>
+          <w:szCs w:val="24"/>
+          <w:lang w:val="pt-BR"/>
+        </w:rPr>
+        <w:t>Com qual frequência você costuma assistir aos jogos do seu time?</w:t>
+      </w:r>
+    </w:p>
+    <w:p>
+      <w:pPr>
+        <w:pStyle w:val="ListParagraph"/>
+        <w:numPr>
+          <w:ilvl w:val="0"/>
+          <w:numId w:val="5"/>
+        </w:numPr>
+        <w:spacing w:line="360" w:lineRule="auto"/>
+        <w:rPr>
+          <w:rFonts w:ascii="Arial" w:hAnsi="Arial" w:cs="Arial"/>
+          <w:sz w:val="24"/>
+          <w:szCs w:val="24"/>
+          <w:lang w:val="pt-BR"/>
+        </w:rPr>
+      </w:pPr>
+      <w:r>
+        <w:rPr>
+          <w:rFonts w:ascii="Arial" w:hAnsi="Arial" w:cs="Arial"/>
+          <w:sz w:val="24"/>
+          <w:szCs w:val="24"/>
+          <w:lang w:val="pt-BR"/>
+        </w:rPr>
+        <w:t>Como você geralmente assiste aos jogos do seu time?</w:t>
+      </w:r>
+    </w:p>
+    <w:p>
+      <w:pPr>
+        <w:pStyle w:val="ListParagraph"/>
+        <w:numPr>
+          <w:ilvl w:val="0"/>
+          <w:numId w:val="5"/>
+        </w:numPr>
+        <w:spacing w:line="360" w:lineRule="auto"/>
+        <w:rPr>
+          <w:rFonts w:ascii="Arial" w:hAnsi="Arial" w:cs="Arial"/>
+          <w:sz w:val="24"/>
+          <w:szCs w:val="24"/>
+          <w:lang w:val="pt-BR"/>
+        </w:rPr>
+      </w:pPr>
+      <w:r>
+        <w:rPr>
+          <w:rFonts w:ascii="Arial" w:hAnsi="Arial" w:cs="Arial"/>
+          <w:sz w:val="24"/>
+          <w:szCs w:val="24"/>
+          <w:lang w:val="pt-BR"/>
+        </w:rPr>
+        <w:t>Onde você costuma assistir aos jogos do seu time? </w:t>
+      </w:r>
+    </w:p>
+    <w:p>
+      <w:pPr>
+        <w:pStyle w:val="ListParagraph"/>
+        <w:numPr>
+          <w:ilvl w:val="0"/>
+          <w:numId w:val="5"/>
+        </w:numPr>
+        <w:spacing w:line="360" w:lineRule="auto"/>
+        <w:rPr>
+          <w:rFonts w:ascii="Arial" w:hAnsi="Arial" w:cs="Arial"/>
+          <w:sz w:val="24"/>
+          <w:szCs w:val="24"/>
+          <w:lang w:val="pt-BR"/>
+        </w:rPr>
+      </w:pPr>
+      <w:r>
+        <w:rPr>
+          <w:rFonts w:ascii="Arial" w:hAnsi="Arial" w:cs="Arial"/>
+          <w:sz w:val="24"/>
+          <w:szCs w:val="24"/>
+          <w:lang w:val="pt-BR"/>
+        </w:rPr>
+        <w:t>Como você se sente ao assistir o jogo sozinho?</w:t>
+      </w:r>
+    </w:p>
+    <w:p>
+      <w:pPr>
+        <w:pStyle w:val="ListParagraph"/>
+        <w:numPr>
+          <w:ilvl w:val="0"/>
+          <w:numId w:val="5"/>
+        </w:numPr>
+        <w:spacing w:line="360" w:lineRule="auto"/>
+        <w:rPr>
+          <w:rFonts w:ascii="Arial" w:hAnsi="Arial" w:cs="Arial"/>
+          <w:sz w:val="24"/>
+          <w:szCs w:val="24"/>
+          <w:lang w:val="pt-BR"/>
+        </w:rPr>
+      </w:pPr>
+      <w:r>
+        <w:rPr>
+          <w:rFonts w:ascii="Arial" w:hAnsi="Arial" w:cs="Arial"/>
+          <w:sz w:val="24"/>
+          <w:szCs w:val="24"/>
+          <w:lang w:val="pt-BR"/>
+        </w:rPr>
+        <w:t>Quais suas inseguranças/receios ao frequentar locais públicos para assistir aos jogos?</w:t>
+      </w:r>
+    </w:p>
+    <w:p>
+      <w:pPr>
+        <w:spacing w:line="360" w:lineRule="auto"/>
+        <w:ind w:left="360" w:firstLine="360"/>
+        <w:rPr>
+          <w:rFonts w:ascii="Arial" w:hAnsi="Arial" w:cs="Arial"/>
+          <w:sz w:val="24"/>
+          <w:szCs w:val="24"/>
+          <w:lang w:val="pt-BR"/>
+        </w:rPr>
+      </w:pPr>
     </w:p>
     <w:p>
       <w:pPr>
@@ -4151,28 +4233,73 @@
     </w:p>
     <w:p>
       <w:pPr>
-        <w:ind w:left="360"/>
-        <w:rPr>
-          <w:lang w:val="pt-BR"/>
-        </w:rPr>
-      </w:pPr>
-      <w:r>
-        <w:rPr>
-          <w:lang w:val="pt-BR"/>
-        </w:rPr>
-        <w:t>As entrevistas serão registradas através de gravações de áudio (com o consentimento dos participantes), permitindo uma transcrição precisa das respostas para análise posterior. Os dados coletados por meio dos questionários serão armazenados em uma base de dados segura, e as informações qualitativas serão codificadas para facilitar a análise temática.</w:t>
-      </w:r>
-    </w:p>
-    <w:p>
-      <w:pPr>
-        <w:pStyle w:val="Heading3"/>
-        <w:numPr>
-          <w:ilvl w:val="2"/>
-          <w:numId w:val="1"/>
-        </w:numPr>
-        <w:tabs>
-          <w:tab w:val="left" w:pos="2893"/>
-        </w:tabs>
+        <w:spacing w:line="360" w:lineRule="auto"/>
+        <w:ind w:left="360" w:firstLine="360"/>
+        <w:rPr>
+          <w:rFonts w:ascii="Arial" w:hAnsi="Arial" w:cs="Arial"/>
+          <w:sz w:val="24"/>
+          <w:szCs w:val="24"/>
+          <w:lang w:val="pt-BR"/>
+        </w:rPr>
+      </w:pPr>
+      <w:r>
+        <w:rPr>
+          <w:rFonts w:ascii="Arial" w:hAnsi="Arial" w:cs="Arial"/>
+          <w:sz w:val="24"/>
+          <w:szCs w:val="24"/>
+          <w:lang w:val="pt-BR"/>
+        </w:rPr>
+        <w:t>Com o forms do Google obteremos respostas precisas e detalhistas</w:t>
+      </w:r>
+      <w:r>
+        <w:rPr>
+          <w:rFonts w:ascii="Arial" w:hAnsi="Arial" w:cs="Arial"/>
+          <w:sz w:val="24"/>
+          <w:szCs w:val="24"/>
+          <w:lang w:val="pt-BR"/>
+        </w:rPr>
+        <w:t>, permitindo uma transcrição precisa das respostas para análise posterior. Os dados coletados por meio dos questionários serão armazenados</w:t>
+      </w:r>
+      <w:r>
+        <w:rPr>
+          <w:rFonts w:ascii="Arial" w:hAnsi="Arial" w:cs="Arial"/>
+          <w:sz w:val="24"/>
+          <w:szCs w:val="24"/>
+          <w:lang w:val="pt-BR"/>
+        </w:rPr>
+        <w:t xml:space="preserve"> </w:t>
+      </w:r>
+      <w:r>
+        <w:rPr>
+          <w:rFonts w:ascii="Arial" w:hAnsi="Arial" w:cs="Arial"/>
+          <w:sz w:val="24"/>
+          <w:szCs w:val="24"/>
+          <w:lang w:val="pt-BR"/>
+        </w:rPr>
+        <w:t xml:space="preserve">e as informações qualitativas serão </w:t>
+      </w:r>
+      <w:r>
+        <w:rPr>
+          <w:rFonts w:ascii="Arial" w:hAnsi="Arial" w:cs="Arial"/>
+          <w:sz w:val="24"/>
+          <w:szCs w:val="24"/>
+          <w:lang w:val="pt-BR"/>
+        </w:rPr>
+        <w:t xml:space="preserve">armazenadas em um gráfico </w:t>
+      </w:r>
+      <w:r>
+        <w:rPr>
+          <w:rFonts w:ascii="Arial" w:hAnsi="Arial" w:cs="Arial"/>
+          <w:sz w:val="24"/>
+          <w:szCs w:val="24"/>
+          <w:lang w:val="pt-BR"/>
+        </w:rPr>
+        <w:t>para facilitar a análise temática.</w:t>
+      </w:r>
+    </w:p>
+    <w:p>
+      <w:pPr>
+        <w:pStyle w:val="Heading2"/>
         <w:spacing w:line="360" w:lineRule="auto"/>
         <w:jc w:val="both"/>
         <w:rPr>
@@ -4181,7 +4308,7 @@
           <w:lang w:val="pt-BR"/>
         </w:rPr>
       </w:pPr>
-      <w:bookmarkStart w:id="10" w:name="_Toc176285531"/>
+      <w:bookmarkStart w:id="10" w:name="_Toc176285532"/>
       <w:r>
         <w:rPr>
           <w:rFonts w:ascii="Arial" w:hAnsi="Arial" w:cs="Arial"/>
@@ -4189,74 +4316,21 @@
           <w:lang w:val="pt-BR"/>
         </w:rPr>
         <w:lastRenderedPageBreak/>
-        <w:t>Estudo piloto</w:t>
+        <w:t>3.2 Análise dos resultados obtidos</w:t>
       </w:r>
       <w:bookmarkEnd w:id="10"/>
-      <w:r>
-        <w:rPr>
-          <w:rFonts w:ascii="Arial" w:hAnsi="Arial" w:cs="Arial"/>
-          <w:color w:val="000000" w:themeColor="text1"/>
-          <w:lang w:val="pt-BR"/>
-        </w:rPr>
-        <w:tab/>
-      </w:r>
-    </w:p>
-    <w:p>
-      <w:pPr>
-        <w:ind w:left="360"/>
-        <w:rPr>
-          <w:lang w:val="pt-BR"/>
-        </w:rPr>
-      </w:pPr>
-      <w:r>
-        <w:rPr>
-          <w:lang w:val="pt-BR"/>
-        </w:rPr>
-        <w:t>Antes de iniciar a coleta principal, será realizado um estudo piloto com um pequeno grupo de torcedores para testar as perguntas e o processo de entrevista. Isso ajudará a identificar possíveis melhorias nas perguntas ou na abordagem, garantindo que a coleta de dados principal seja eficiente e eficaz. O feedback obtido no estudo piloto será usado para refinar as perguntas e ajustar o roteiro das entrevistas, se necessário.</w:t>
-      </w:r>
-    </w:p>
-    <w:p>
-      <w:pPr>
-        <w:spacing w:line="360" w:lineRule="auto"/>
-        <w:jc w:val="both"/>
-        <w:rPr>
-          <w:rFonts w:ascii="Arial" w:hAnsi="Arial" w:cs="Arial"/>
-          <w:color w:val="000000" w:themeColor="text1"/>
-          <w:lang w:val="pt-BR"/>
-        </w:rPr>
-      </w:pPr>
-    </w:p>
-    <w:p>
-      <w:pPr>
-        <w:pStyle w:val="Heading2"/>
-        <w:spacing w:line="360" w:lineRule="auto"/>
-        <w:jc w:val="both"/>
-        <w:rPr>
-          <w:rFonts w:ascii="Arial" w:hAnsi="Arial" w:cs="Arial"/>
-          <w:color w:val="000000" w:themeColor="text1"/>
-          <w:lang w:val="pt-BR"/>
-        </w:rPr>
-      </w:pPr>
-      <w:bookmarkStart w:id="11" w:name="_Toc176285532"/>
-      <w:r>
-        <w:rPr>
-          <w:rFonts w:ascii="Arial" w:hAnsi="Arial" w:cs="Arial"/>
-          <w:color w:val="000000" w:themeColor="text1"/>
-          <w:lang w:val="pt-BR"/>
-        </w:rPr>
-        <w:t>3.2 Análise dos resultados obtidos</w:t>
-      </w:r>
-      <w:bookmarkEnd w:id="11"/>
-    </w:p>
-    <w:p>
-      <w:pPr>
-        <w:rPr>
-          <w:lang w:val="pt-BR"/>
-        </w:rPr>
-      </w:pPr>
-    </w:p>
-    <w:p>
-      <w:pPr>
+    </w:p>
+    <w:p>
+      <w:pPr>
+        <w:spacing w:line="360" w:lineRule="auto"/>
+        <w:rPr>
+          <w:lang w:val="pt-BR"/>
+        </w:rPr>
+      </w:pPr>
+    </w:p>
+    <w:p>
+      <w:pPr>
+        <w:spacing w:line="360" w:lineRule="auto"/>
         <w:rPr>
           <w:lang w:val="pt-BR"/>
         </w:rPr>
@@ -4288,7 +4362,7 @@
           <w:lang w:val="pt-BR"/>
         </w:rPr>
       </w:pPr>
-      <w:bookmarkStart w:id="12" w:name="_Toc176285533"/>
+      <w:bookmarkStart w:id="11" w:name="_Toc176285533"/>
       <w:r>
         <w:rPr>
           <w:rFonts w:ascii="Arial" w:hAnsi="Arial" w:cs="Arial"/>
@@ -4297,7 +4371,7 @@
         </w:rPr>
         <w:t>Considerações Finais</w:t>
       </w:r>
-      <w:bookmarkEnd w:id="12"/>
+      <w:bookmarkEnd w:id="11"/>
     </w:p>
     <w:p>
       <w:pPr>
@@ -4325,7 +4399,7 @@
           <w:lang w:val="pt-BR"/>
         </w:rPr>
       </w:pPr>
-      <w:bookmarkStart w:id="13" w:name="_Toc176285534"/>
+      <w:bookmarkStart w:id="12" w:name="_Toc176285534"/>
       <w:r>
         <w:rPr>
           <w:rFonts w:ascii="Arial" w:hAnsi="Arial" w:cs="Arial"/>
@@ -4334,7 +4408,7 @@
         </w:rPr>
         <w:t>Referências</w:t>
       </w:r>
-      <w:bookmarkEnd w:id="13"/>
+      <w:bookmarkEnd w:id="12"/>
     </w:p>
     <w:p>
       <w:pPr>
@@ -4362,7 +4436,7 @@
           <w:lang w:val="pt-BR"/>
         </w:rPr>
       </w:pPr>
-      <w:bookmarkStart w:id="14" w:name="_Toc176285535"/>
+      <w:bookmarkStart w:id="13" w:name="_Toc176285535"/>
       <w:r>
         <w:rPr>
           <w:rFonts w:ascii="Arial" w:hAnsi="Arial" w:cs="Arial"/>
@@ -4371,7 +4445,7 @@
         </w:rPr>
         <w:t>Apêndice</w:t>
       </w:r>
-      <w:bookmarkEnd w:id="14"/>
+      <w:bookmarkEnd w:id="13"/>
     </w:p>
     <w:p>
       <w:pPr>
@@ -4397,6 +4471,92 @@
 <file path=word/numbering.xml><?xml version="1.0" encoding="utf-8"?>
 <w:numbering xmlns:wpc="http://schemas.microsoft.com/office/word/2010/wordprocessingCanvas" xmlns:cx="http://schemas.microsoft.com/office/drawing/2014/chartex" xmlns:cx1="http://schemas.microsoft.com/office/drawing/2015/9/8/chartex" xmlns:cx2="http://schemas.microsoft.com/office/drawing/2015/10/21/chartex" xmlns:cx3="http://schemas.microsoft.com/office/drawing/2016/5/9/chartex" xmlns:cx4="http://schemas.microsoft.com/office/drawing/2016/5/10/chartex" xmlns:cx5="http://schemas.microsoft.com/office/drawing/2016/5/11/chartex" xmlns:cx6="http://schemas.microsoft.com/office/drawing/2016/5/12/chartex" xmlns:cx7="http://schemas.microsoft.com/office/drawing/2016/5/13/chartex" xmlns:cx8="http://schemas.microsoft.com/office/drawing/2016/5/14/chartex" xmlns:mc="http://schemas.openxmlformats.org/markup-compatibility/2006" xmlns:aink="http://schemas.microsoft.com/office/drawing/2016/ink" xmlns:am3d="http://schemas.microsoft.com/office/drawing/2017/model3d" xmlns:o="urn:schemas-microsoft-com:office:office" xmlns:oel="http://schemas.microsoft.com/office/2019/extlst" xmlns:r="http://schemas.openxmlformats.org/officeDocument/2006/relationships" xmlns:m="http://schemas.openxmlformats.org/officeDocument/2006/math" xmlns:v="urn:schemas-microsoft-com:vml" xmlns:wp14="http://schemas.microsoft.com/office/word/2010/wordprocessingDrawing" xmlns:wp="http://schemas.openxmlformats.org/drawingml/2006/wordprocessingDrawing" xmlns:w10="urn:schemas-microsoft-com:office:word" xmlns:w="http://schemas.openxmlformats.org/wordprocessingml/2006/main" xmlns:w14="http://schemas.microsoft.com/office/word/2010/wordml" xmlns:w15="http://schemas.microsoft.com/office/word/2012/wordml" xmlns:w16cex="http://schemas.microsoft.com/office/word/2018/wordml/cex" xmlns:w16cid="http://schemas.microsoft.com/office/word/2016/wordml/cid" xmlns:w16="http://schemas.microsoft.com/office/word/2018/wordml" xmlns:w16du="http://schemas.microsoft.com/office/word/2023/wordml/word16du" xmlns:w16sdtdh="http://schemas.microsoft.com/office/word/2020/wordml/sdtdatahash" xmlns:w16se="http://schemas.microsoft.com/office/word/2015/wordml/symex" xmlns:wpg="http://schemas.microsoft.com/office/word/2010/wordprocessingGroup" xmlns:wpi="http://schemas.microsoft.com/office/word/2010/wordprocessingInk" xmlns:wne="http://schemas.microsoft.com/office/word/2006/wordml" xmlns:wps="http://schemas.microsoft.com/office/word/2010/wordprocessingShape" mc:Ignorable="w14 w15 w16se w16cid w16 w16cex w16sdtdh w16du wp14">
   <w:abstractNum w:abstractNumId="0" w15:restartNumberingAfterBreak="0">
+    <w:nsid w:val="019B5472"/>
+    <w:multiLevelType w:val="hybridMultilevel"/>
+    <w:tmpl w:val="A350A4CC"/>
+    <w:lvl w:ilvl="0" w:tplc="0409000F">
+      <w:start w:val="1"/>
+      <w:numFmt w:val="decimal"/>
+      <w:lvlText w:val="%1."/>
+      <w:lvlJc w:val="left"/>
+      <w:pPr>
+        <w:ind w:left="720" w:hanging="360"/>
+      </w:pPr>
+    </w:lvl>
+    <w:lvl w:ilvl="1" w:tplc="04090019" w:tentative="1">
+      <w:start w:val="1"/>
+      <w:numFmt w:val="lowerLetter"/>
+      <w:lvlText w:val="%2."/>
+      <w:lvlJc w:val="left"/>
+      <w:pPr>
+        <w:ind w:left="1440" w:hanging="360"/>
+      </w:pPr>
+    </w:lvl>
+    <w:lvl w:ilvl="2" w:tplc="0409001B" w:tentative="1">
+      <w:start w:val="1"/>
+      <w:numFmt w:val="lowerRoman"/>
+      <w:lvlText w:val="%3."/>
+      <w:lvlJc w:val="right"/>
+      <w:pPr>
+        <w:ind w:left="2160" w:hanging="180"/>
+      </w:pPr>
+    </w:lvl>
+    <w:lvl w:ilvl="3" w:tplc="0409000F" w:tentative="1">
+      <w:start w:val="1"/>
+      <w:numFmt w:val="decimal"/>
+      <w:lvlText w:val="%4."/>
+      <w:lvlJc w:val="left"/>
+      <w:pPr>
+        <w:ind w:left="2880" w:hanging="360"/>
+      </w:pPr>
+    </w:lvl>
+    <w:lvl w:ilvl="4" w:tplc="04090019" w:tentative="1">
+      <w:start w:val="1"/>
+      <w:numFmt w:val="lowerLetter"/>
+      <w:lvlText w:val="%5."/>
+      <w:lvlJc w:val="left"/>
+      <w:pPr>
+        <w:ind w:left="3600" w:hanging="360"/>
+      </w:pPr>
+    </w:lvl>
+    <w:lvl w:ilvl="5" w:tplc="0409001B" w:tentative="1">
+      <w:start w:val="1"/>
+      <w:numFmt w:val="lowerRoman"/>
+      <w:lvlText w:val="%6."/>
+      <w:lvlJc w:val="right"/>
+      <w:pPr>
+        <w:ind w:left="4320" w:hanging="180"/>
+      </w:pPr>
+    </w:lvl>
+    <w:lvl w:ilvl="6" w:tplc="0409000F" w:tentative="1">
+      <w:start w:val="1"/>
+      <w:numFmt w:val="decimal"/>
+      <w:lvlText w:val="%7."/>
+      <w:lvlJc w:val="left"/>
+      <w:pPr>
+        <w:ind w:left="5040" w:hanging="360"/>
+      </w:pPr>
+    </w:lvl>
+    <w:lvl w:ilvl="7" w:tplc="04090019" w:tentative="1">
+      <w:start w:val="1"/>
+      <w:numFmt w:val="lowerLetter"/>
+      <w:lvlText w:val="%8."/>
+      <w:lvlJc w:val="left"/>
+      <w:pPr>
+        <w:ind w:left="5760" w:hanging="360"/>
+      </w:pPr>
+    </w:lvl>
+    <w:lvl w:ilvl="8" w:tplc="0409001B" w:tentative="1">
+      <w:start w:val="1"/>
+      <w:numFmt w:val="lowerRoman"/>
+      <w:lvlText w:val="%9."/>
+      <w:lvlJc w:val="right"/>
+      <w:pPr>
+        <w:ind w:left="6480" w:hanging="180"/>
+      </w:pPr>
+    </w:lvl>
+  </w:abstractNum>
+  <w:abstractNum w:abstractNumId="1" w15:restartNumberingAfterBreak="0">
     <w:nsid w:val="26A94FCE"/>
     <w:multiLevelType w:val="multilevel"/>
     <w:tmpl w:val="9F588086"/>
@@ -4509,10 +4669,99 @@
       </w:pPr>
     </w:lvl>
   </w:abstractNum>
-  <w:abstractNum w:abstractNumId="1" w15:restartNumberingAfterBreak="0">
+  <w:abstractNum w:abstractNumId="2" w15:restartNumberingAfterBreak="0">
+    <w:nsid w:val="3CBA7079"/>
+    <w:multiLevelType w:val="hybridMultilevel"/>
+    <w:tmpl w:val="55587034"/>
+    <w:lvl w:ilvl="0" w:tplc="390274EE">
+      <w:start w:val="1"/>
+      <w:numFmt w:val="decimal"/>
+      <w:lvlText w:val="%1."/>
+      <w:lvlJc w:val="left"/>
+      <w:pPr>
+        <w:ind w:left="1080" w:hanging="360"/>
+      </w:pPr>
+      <w:rPr>
+        <w:rFonts w:hint="default"/>
+      </w:rPr>
+    </w:lvl>
+    <w:lvl w:ilvl="1" w:tplc="04090019" w:tentative="1">
+      <w:start w:val="1"/>
+      <w:numFmt w:val="lowerLetter"/>
+      <w:lvlText w:val="%2."/>
+      <w:lvlJc w:val="left"/>
+      <w:pPr>
+        <w:ind w:left="1800" w:hanging="360"/>
+      </w:pPr>
+    </w:lvl>
+    <w:lvl w:ilvl="2" w:tplc="0409001B" w:tentative="1">
+      <w:start w:val="1"/>
+      <w:numFmt w:val="lowerRoman"/>
+      <w:lvlText w:val="%3."/>
+      <w:lvlJc w:val="right"/>
+      <w:pPr>
+        <w:ind w:left="2520" w:hanging="180"/>
+      </w:pPr>
+    </w:lvl>
+    <w:lvl w:ilvl="3" w:tplc="0409000F" w:tentative="1">
+      <w:start w:val="1"/>
+      <w:numFmt w:val="decimal"/>
+      <w:lvlText w:val="%4."/>
+      <w:lvlJc w:val="left"/>
+      <w:pPr>
+        <w:ind w:left="3240" w:hanging="360"/>
+      </w:pPr>
+    </w:lvl>
+    <w:lvl w:ilvl="4" w:tplc="04090019" w:tentative="1">
+      <w:start w:val="1"/>
+      <w:numFmt w:val="lowerLetter"/>
+      <w:lvlText w:val="%5."/>
+      <w:lvlJc w:val="left"/>
+      <w:pPr>
+        <w:ind w:left="3960" w:hanging="360"/>
+      </w:pPr>
+    </w:lvl>
+    <w:lvl w:ilvl="5" w:tplc="0409001B" w:tentative="1">
+      <w:start w:val="1"/>
+      <w:numFmt w:val="lowerRoman"/>
+      <w:lvlText w:val="%6."/>
+      <w:lvlJc w:val="right"/>
+      <w:pPr>
+        <w:ind w:left="4680" w:hanging="180"/>
+      </w:pPr>
+    </w:lvl>
+    <w:lvl w:ilvl="6" w:tplc="0409000F" w:tentative="1">
+      <w:start w:val="1"/>
+      <w:numFmt w:val="decimal"/>
+      <w:lvlText w:val="%7."/>
+      <w:lvlJc w:val="left"/>
+      <w:pPr>
+        <w:ind w:left="5400" w:hanging="360"/>
+      </w:pPr>
+    </w:lvl>
+    <w:lvl w:ilvl="7" w:tplc="04090019" w:tentative="1">
+      <w:start w:val="1"/>
+      <w:numFmt w:val="lowerLetter"/>
+      <w:lvlText w:val="%8."/>
+      <w:lvlJc w:val="left"/>
+      <w:pPr>
+        <w:ind w:left="6120" w:hanging="360"/>
+      </w:pPr>
+    </w:lvl>
+    <w:lvl w:ilvl="8" w:tplc="0409001B" w:tentative="1">
+      <w:start w:val="1"/>
+      <w:numFmt w:val="lowerRoman"/>
+      <w:lvlText w:val="%9."/>
+      <w:lvlJc w:val="right"/>
+      <w:pPr>
+        <w:ind w:left="6840" w:hanging="180"/>
+      </w:pPr>
+    </w:lvl>
+  </w:abstractNum>
+  <w:abstractNum w:abstractNumId="3" w15:restartNumberingAfterBreak="0">
     <w:nsid w:val="52294026"/>
     <w:multiLevelType w:val="multilevel"/>
-    <w:tmpl w:val="43C66968"/>
+    <w:tmpl w:val="FE8851BA"/>
     <w:lvl w:ilvl="0">
       <w:start w:val="1"/>
       <w:numFmt w:val="bullet"/>
@@ -4529,20 +4778,16 @@
         <w:sz w:val="20"/>
       </w:rPr>
     </w:lvl>
-    <w:lvl w:ilvl="1" w:tentative="1">
+    <w:lvl w:ilvl="1">
       <w:start w:val="1"/>
-      <w:numFmt w:val="bullet"/>
-      <w:lvlText w:val="o"/>
+      <w:numFmt w:val="decimal"/>
+      <w:lvlText w:val="%2."/>
       <w:lvlJc w:val="left"/>
       <w:pPr>
-        <w:tabs>
-          <w:tab w:val="num" w:pos="1440"/>
-        </w:tabs>
         <w:ind w:left="1440" w:hanging="360"/>
       </w:pPr>
       <w:rPr>
-        <w:rFonts w:ascii="Courier New" w:hAnsi="Courier New" w:hint="default"/>
-        <w:sz w:val="20"/>
+        <w:rFonts w:hint="default"/>
       </w:rPr>
     </w:lvl>
     <w:lvl w:ilvl="2" w:tentative="1">
@@ -4658,7 +4903,7 @@
       </w:rPr>
     </w:lvl>
   </w:abstractNum>
-  <w:abstractNum w:abstractNumId="2" w15:restartNumberingAfterBreak="0">
+  <w:abstractNum w:abstractNumId="4" w15:restartNumberingAfterBreak="0">
     <w:nsid w:val="70CB716C"/>
     <w:multiLevelType w:val="multilevel"/>
     <w:tmpl w:val="5A5009AC"/>
@@ -4780,13 +5025,19 @@
     </w:lvl>
   </w:abstractNum>
   <w:num w:numId="1" w16cid:durableId="434524505">
+    <w:abstractNumId w:val="4"/>
+  </w:num>
+  <w:num w:numId="2" w16cid:durableId="137453531">
+    <w:abstractNumId w:val="1"/>
+  </w:num>
+  <w:num w:numId="3" w16cid:durableId="366027570">
+    <w:abstractNumId w:val="3"/>
+  </w:num>
+  <w:num w:numId="4" w16cid:durableId="1410807475">
     <w:abstractNumId w:val="2"/>
   </w:num>
-  <w:num w:numId="2" w16cid:durableId="137453531">
+  <w:num w:numId="5" w16cid:durableId="858737515">
     <w:abstractNumId w:val="0"/>
-  </w:num>
-  <w:num w:numId="3" w16cid:durableId="366027570">
-    <w:abstractNumId w:val="1"/>
   </w:num>
 </w:numbering>
 </file>

</xml_diff>